<commit_message>
updated git cheat sheet
</commit_message>
<xml_diff>
--- a/GIT-cheat sheet/Git Cheat Sheet.docx
+++ b/GIT-cheat sheet/Git Cheat Sheet.docx
@@ -2791,6 +2791,217 @@
     </w:p>
     <w:p>
       <w:pPr>
+        <w:pStyle w:val="Heading2"/>
+        <w:rPr>
+          <w:rFonts w:eastAsia="Times New Roman"/>
+          <w:b/>
+          <w:bCs/>
+        </w:rPr>
+      </w:pPr>
+      <w:r>
+        <w:rPr>
+          <w:rFonts w:eastAsia="Times New Roman"/>
+          <w:b/>
+          <w:bCs/>
+        </w:rPr>
+        <w:t xml:space="preserve">Pushing new </w:t>
+      </w:r>
+      <w:proofErr w:type="gramStart"/>
+      <w:r>
+        <w:rPr>
+          <w:rFonts w:eastAsia="Times New Roman"/>
+          <w:b/>
+          <w:bCs/>
+        </w:rPr>
+        <w:t>branch(</w:t>
+      </w:r>
+      <w:proofErr w:type="gramEnd"/>
+      <w:r>
+        <w:rPr>
+          <w:rFonts w:eastAsia="Times New Roman"/>
+          <w:b/>
+          <w:bCs/>
+        </w:rPr>
+        <w:t>locally created) to “remote”</w:t>
+      </w:r>
+    </w:p>
+    <w:p>
+      <w:pPr>
+        <w:pStyle w:val="ListParagraph"/>
+        <w:numPr>
+          <w:ilvl w:val="0"/>
+          <w:numId w:val="10"/>
+        </w:numPr>
+      </w:pPr>
+      <w:r>
+        <w:t>Add ALL files to staging area</w:t>
+      </w:r>
+    </w:p>
+    <w:p>
+      <w:pPr>
+        <w:pStyle w:val="ListParagraph"/>
+        <w:numPr>
+          <w:ilvl w:val="0"/>
+          <w:numId w:val="10"/>
+        </w:numPr>
+      </w:pPr>
+      <w:r>
+        <w:t>Commit</w:t>
+      </w:r>
+    </w:p>
+    <w:p>
+      <w:pPr>
+        <w:pStyle w:val="ListParagraph"/>
+        <w:numPr>
+          <w:ilvl w:val="0"/>
+          <w:numId w:val="10"/>
+        </w:numPr>
+      </w:pPr>
+      <w:r>
+        <w:t>Push</w:t>
+      </w:r>
+    </w:p>
+    <w:p>
+      <w:pPr>
+        <w:rPr>
+          <w:color w:val="FF0000"/>
+        </w:rPr>
+      </w:pPr>
+      <w:r>
+        <w:rPr>
+          <w:color w:val="FF0000"/>
+        </w:rPr>
+        <w:t xml:space="preserve">git </w:t>
+      </w:r>
+      <w:proofErr w:type="gramStart"/>
+      <w:r>
+        <w:rPr>
+          <w:color w:val="FF0000"/>
+        </w:rPr>
+        <w:t>add .</w:t>
+      </w:r>
+      <w:proofErr w:type="gramEnd"/>
+    </w:p>
+    <w:p>
+      <w:pPr>
+        <w:rPr>
+          <w:color w:val="FF0000"/>
+        </w:rPr>
+      </w:pPr>
+      <w:r>
+        <w:rPr>
+          <w:color w:val="FF0000"/>
+        </w:rPr>
+        <w:t>git commit -</w:t>
+      </w:r>
+      <w:proofErr w:type="spellStart"/>
+      <w:proofErr w:type="gramStart"/>
+      <w:r>
+        <w:rPr>
+          <w:color w:val="FF0000"/>
+        </w:rPr>
+        <w:t>m”commit</w:t>
+      </w:r>
+      <w:proofErr w:type="spellEnd"/>
+      <w:proofErr w:type="gramEnd"/>
+      <w:r>
+        <w:rPr>
+          <w:color w:val="FF0000"/>
+        </w:rPr>
+        <w:t xml:space="preserve"> message”</w:t>
+      </w:r>
+    </w:p>
+    <w:p>
+      <w:pPr>
+        <w:rPr>
+          <w:color w:val="FF0000"/>
+        </w:rPr>
+      </w:pPr>
+      <w:r>
+        <w:rPr>
+          <w:color w:val="FF0000"/>
+        </w:rPr>
+        <w:t>git push -u origin [branch name]</w:t>
+      </w:r>
+    </w:p>
+    <w:p>
+      <w:pPr>
+        <w:pStyle w:val="Heading2"/>
+        <w:rPr>
+          <w:b/>
+          <w:bCs/>
+        </w:rPr>
+      </w:pPr>
+      <w:r>
+        <w:t xml:space="preserve">Before </w:t>
+      </w:r>
+      <w:r>
+        <w:rPr>
+          <w:b/>
+          <w:bCs/>
+        </w:rPr>
+        <w:t>merging</w:t>
+      </w:r>
+    </w:p>
+    <w:p>
+      <w:pPr>
+        <w:rPr>
+          <w:b/>
+          <w:bCs/>
+        </w:rPr>
+      </w:pPr>
+      <w:r>
+        <w:t xml:space="preserve"># switch back to </w:t>
+      </w:r>
+      <w:r>
+        <w:rPr>
+          <w:b/>
+          <w:bCs/>
+        </w:rPr>
+        <w:t>main</w:t>
+      </w:r>
+    </w:p>
+    <w:p>
+      <w:pPr>
+        <w:rPr>
+          <w:color w:val="FF0000"/>
+        </w:rPr>
+      </w:pPr>
+      <w:r>
+        <w:rPr>
+          <w:color w:val="FF0000"/>
+        </w:rPr>
+        <w:t>git checkout main</w:t>
+      </w:r>
+    </w:p>
+    <w:p>
+      <w:r>
+        <w:t xml:space="preserve"># </w:t>
+      </w:r>
+      <w:proofErr w:type="gramStart"/>
+      <w:r>
+        <w:t>pull</w:t>
+      </w:r>
+      <w:proofErr w:type="gramEnd"/>
+      <w:r>
+        <w:t xml:space="preserve"> for recent changes from remote to be up to date before merging</w:t>
+      </w:r>
+    </w:p>
+    <w:p>
+      <w:pPr>
+        <w:rPr>
+          <w:color w:val="FF0000"/>
+        </w:rPr>
+      </w:pPr>
+      <w:r>
+        <w:rPr>
+          <w:color w:val="FF0000"/>
+        </w:rPr>
+        <w:t>git pull origin main</w:t>
+      </w:r>
+    </w:p>
+    <w:p>
+      <w:pPr>
         <w:spacing w:before="100" w:beforeAutospacing="1" w:after="100" w:afterAutospacing="1" w:line="240" w:lineRule="auto"/>
         <w:outlineLvl w:val="2"/>
         <w:rPr>
@@ -2813,6 +3024,7 @@
           <w:szCs w:val="27"/>
           <w14:ligatures w14:val="none"/>
         </w:rPr>
+        <w:lastRenderedPageBreak/>
         <w:t>Combine branches together</w:t>
       </w:r>
     </w:p>
@@ -3122,7 +3334,6 @@
           <w:szCs w:val="27"/>
           <w14:ligatures w14:val="none"/>
         </w:rPr>
-        <w:lastRenderedPageBreak/>
         <w:t>Types of Merges:</w:t>
       </w:r>
     </w:p>
@@ -3574,6 +3785,7 @@
           <w:szCs w:val="20"/>
           <w14:ligatures w14:val="none"/>
         </w:rPr>
+        <w:lastRenderedPageBreak/>
         <w:t>&lt;&lt;&lt;&lt;&lt;&lt;&lt; HEAD</w:t>
       </w:r>
     </w:p>
@@ -4246,7 +4458,6 @@
           <w:kern w:val="0"/>
           <w14:ligatures w14:val="none"/>
         </w:rPr>
-        <w:lastRenderedPageBreak/>
         <w:t>After you try to merge, you see:</w:t>
       </w:r>
     </w:p>
@@ -5094,6 +5305,7 @@
           <w:kern w:val="0"/>
           <w14:ligatures w14:val="none"/>
         </w:rPr>
+        <w:lastRenderedPageBreak/>
         <w:t>Try to work on different files or different parts of the code</w:t>
       </w:r>
     </w:p>
@@ -5296,15 +5508,17 @@
         <w:spacing w:after="0" w:line="240" w:lineRule="auto"/>
         <w:rPr>
           <w:rFonts w:ascii="Courier New" w:eastAsia="Times New Roman" w:hAnsi="Courier New" w:cs="Courier New"/>
-          <w:kern w:val="0"/>
-          <w:sz w:val="20"/>
-          <w:szCs w:val="20"/>
-          <w14:ligatures w14:val="none"/>
-        </w:rPr>
-      </w:pPr>
-      <w:r>
-        <w:rPr>
-          <w:rFonts w:ascii="Courier New" w:eastAsia="Times New Roman" w:hAnsi="Courier New" w:cs="Courier New"/>
+          <w:color w:val="FF0000"/>
+          <w:kern w:val="0"/>
+          <w:sz w:val="20"/>
+          <w:szCs w:val="20"/>
+          <w14:ligatures w14:val="none"/>
+        </w:rPr>
+      </w:pPr>
+      <w:r>
+        <w:rPr>
+          <w:rFonts w:ascii="Courier New" w:eastAsia="Times New Roman" w:hAnsi="Courier New" w:cs="Courier New"/>
+          <w:color w:val="FF0000"/>
           <w:kern w:val="0"/>
           <w:sz w:val="20"/>
           <w:szCs w:val="20"/>
@@ -5415,7 +5629,6 @@
           <w:kern w:val="0"/>
           <w14:ligatures w14:val="none"/>
         </w:rPr>
-        <w:lastRenderedPageBreak/>
         <w:t>What it does:</w:t>
       </w:r>
       <w:r>
@@ -5479,6 +5692,7 @@
       <w:r>
         <w:rPr>
           <w:rFonts w:ascii="Courier New" w:eastAsia="Times New Roman" w:hAnsi="Courier New" w:cs="Courier New"/>
+          <w:color w:val="FF0000"/>
           <w:kern w:val="0"/>
           <w:sz w:val="20"/>
           <w:szCs w:val="20"/>
@@ -5791,6 +6005,7 @@
           <w:szCs w:val="20"/>
           <w14:ligatures w14:val="none"/>
         </w:rPr>
+        <w:lastRenderedPageBreak/>
         <w:t>git checkout -- [file]</w:t>
       </w:r>
     </w:p>
@@ -6111,7 +6326,6 @@
           <w:szCs w:val="27"/>
           <w14:ligatures w14:val="none"/>
         </w:rPr>
-        <w:lastRenderedPageBreak/>
         <w:t>Change your last commit (Amending)</w:t>
       </w:r>
     </w:p>
@@ -6463,6 +6677,7 @@
           <w:szCs w:val="20"/>
           <w14:ligatures w14:val="none"/>
         </w:rPr>
+        <w:lastRenderedPageBreak/>
         <w:t>git commit -m "Add new enemy character"</w:t>
       </w:r>
     </w:p>
@@ -6829,7 +7044,6 @@
           <w:szCs w:val="36"/>
           <w14:ligatures w14:val="none"/>
         </w:rPr>
-        <w:lastRenderedPageBreak/>
         <w:t>Stashing Changes</w:t>
       </w:r>
     </w:p>
@@ -7253,6 +7467,7 @@
           <w:szCs w:val="27"/>
           <w14:ligatures w14:val="none"/>
         </w:rPr>
+        <w:lastRenderedPageBreak/>
         <w:t>Bring back your stashed changes</w:t>
       </w:r>
     </w:p>
@@ -7562,7 +7777,6 @@
           <w:szCs w:val="27"/>
           <w14:ligatures w14:val="none"/>
         </w:rPr>
-        <w:lastRenderedPageBreak/>
         <w:t>Apply a specific stash</w:t>
       </w:r>
     </w:p>
@@ -8107,6 +8321,7 @@
           <w:kern w:val="0"/>
           <w14:ligatures w14:val="none"/>
         </w:rPr>
+        <w:lastRenderedPageBreak/>
         <w:t xml:space="preserve">You need to pull changes but don't want to </w:t>
       </w:r>
       <w:proofErr w:type="gramStart"/>
@@ -8722,7 +8937,6 @@
           <w:kern w:val="0"/>
           <w14:ligatures w14:val="none"/>
         </w:rPr>
-        <w:lastRenderedPageBreak/>
         <w:t xml:space="preserve">Write clear </w:t>
       </w:r>
       <w:proofErr w:type="gramStart"/>
@@ -9104,6 +9318,7 @@
         <w:rPr>
           <w:i/>
         </w:rPr>
+        <w:lastRenderedPageBreak/>
         <w:t xml:space="preserve">Example: git config --global </w:t>
       </w:r>
       <w:proofErr w:type="spellStart"/>
@@ -9232,7 +9447,6 @@
           <w:kern w:val="0"/>
           <w14:ligatures w14:val="none"/>
         </w:rPr>
-        <w:lastRenderedPageBreak/>
         <w:t xml:space="preserve">Now you're a Git wizard! </w:t>
       </w:r>
       <w:r>
@@ -9430,6 +9644,118 @@
     </w:lvl>
   </w:abstractNum>
   <w:abstractNum w:abstractNumId="1" w15:restartNumberingAfterBreak="0">
+    <w:nsid w:val="19AB60C1"/>
+    <w:multiLevelType w:val="hybridMultilevel"/>
+    <w:tmpl w:val="41805726"/>
+    <w:lvl w:ilvl="0" w:tplc="0520FB7A">
+      <w:numFmt w:val="bullet"/>
+      <w:lvlText w:val="-"/>
+      <w:lvlJc w:val="left"/>
+      <w:pPr>
+        <w:ind w:left="720" w:hanging="360"/>
+      </w:pPr>
+      <w:rPr>
+        <w:rFonts w:ascii="Aptos" w:eastAsiaTheme="minorHAnsi" w:hAnsi="Aptos" w:cstheme="minorBidi" w:hint="default"/>
+      </w:rPr>
+    </w:lvl>
+    <w:lvl w:ilvl="1" w:tplc="04090003" w:tentative="1">
+      <w:start w:val="1"/>
+      <w:numFmt w:val="bullet"/>
+      <w:lvlText w:val="o"/>
+      <w:lvlJc w:val="left"/>
+      <w:pPr>
+        <w:ind w:left="1440" w:hanging="360"/>
+      </w:pPr>
+      <w:rPr>
+        <w:rFonts w:ascii="Courier New" w:hAnsi="Courier New" w:cs="Courier New" w:hint="default"/>
+      </w:rPr>
+    </w:lvl>
+    <w:lvl w:ilvl="2" w:tplc="04090005" w:tentative="1">
+      <w:start w:val="1"/>
+      <w:numFmt w:val="bullet"/>
+      <w:lvlText w:val=""/>
+      <w:lvlJc w:val="left"/>
+      <w:pPr>
+        <w:ind w:left="2160" w:hanging="360"/>
+      </w:pPr>
+      <w:rPr>
+        <w:rFonts w:ascii="Wingdings" w:hAnsi="Wingdings" w:hint="default"/>
+      </w:rPr>
+    </w:lvl>
+    <w:lvl w:ilvl="3" w:tplc="04090001" w:tentative="1">
+      <w:start w:val="1"/>
+      <w:numFmt w:val="bullet"/>
+      <w:lvlText w:val=""/>
+      <w:lvlJc w:val="left"/>
+      <w:pPr>
+        <w:ind w:left="2880" w:hanging="360"/>
+      </w:pPr>
+      <w:rPr>
+        <w:rFonts w:ascii="Symbol" w:hAnsi="Symbol" w:hint="default"/>
+      </w:rPr>
+    </w:lvl>
+    <w:lvl w:ilvl="4" w:tplc="04090003" w:tentative="1">
+      <w:start w:val="1"/>
+      <w:numFmt w:val="bullet"/>
+      <w:lvlText w:val="o"/>
+      <w:lvlJc w:val="left"/>
+      <w:pPr>
+        <w:ind w:left="3600" w:hanging="360"/>
+      </w:pPr>
+      <w:rPr>
+        <w:rFonts w:ascii="Courier New" w:hAnsi="Courier New" w:cs="Courier New" w:hint="default"/>
+      </w:rPr>
+    </w:lvl>
+    <w:lvl w:ilvl="5" w:tplc="04090005" w:tentative="1">
+      <w:start w:val="1"/>
+      <w:numFmt w:val="bullet"/>
+      <w:lvlText w:val=""/>
+      <w:lvlJc w:val="left"/>
+      <w:pPr>
+        <w:ind w:left="4320" w:hanging="360"/>
+      </w:pPr>
+      <w:rPr>
+        <w:rFonts w:ascii="Wingdings" w:hAnsi="Wingdings" w:hint="default"/>
+      </w:rPr>
+    </w:lvl>
+    <w:lvl w:ilvl="6" w:tplc="04090001" w:tentative="1">
+      <w:start w:val="1"/>
+      <w:numFmt w:val="bullet"/>
+      <w:lvlText w:val=""/>
+      <w:lvlJc w:val="left"/>
+      <w:pPr>
+        <w:ind w:left="5040" w:hanging="360"/>
+      </w:pPr>
+      <w:rPr>
+        <w:rFonts w:ascii="Symbol" w:hAnsi="Symbol" w:hint="default"/>
+      </w:rPr>
+    </w:lvl>
+    <w:lvl w:ilvl="7" w:tplc="04090003" w:tentative="1">
+      <w:start w:val="1"/>
+      <w:numFmt w:val="bullet"/>
+      <w:lvlText w:val="o"/>
+      <w:lvlJc w:val="left"/>
+      <w:pPr>
+        <w:ind w:left="5760" w:hanging="360"/>
+      </w:pPr>
+      <w:rPr>
+        <w:rFonts w:ascii="Courier New" w:hAnsi="Courier New" w:cs="Courier New" w:hint="default"/>
+      </w:rPr>
+    </w:lvl>
+    <w:lvl w:ilvl="8" w:tplc="04090005" w:tentative="1">
+      <w:start w:val="1"/>
+      <w:numFmt w:val="bullet"/>
+      <w:lvlText w:val=""/>
+      <w:lvlJc w:val="left"/>
+      <w:pPr>
+        <w:ind w:left="6480" w:hanging="360"/>
+      </w:pPr>
+      <w:rPr>
+        <w:rFonts w:ascii="Wingdings" w:hAnsi="Wingdings" w:hint="default"/>
+      </w:rPr>
+    </w:lvl>
+  </w:abstractNum>
+  <w:abstractNum w:abstractNumId="2" w15:restartNumberingAfterBreak="0">
     <w:nsid w:val="2D985136"/>
     <w:multiLevelType w:val="multilevel"/>
     <w:tmpl w:val="7C2C4998"/>
@@ -9578,7 +9904,7 @@
       </w:rPr>
     </w:lvl>
   </w:abstractNum>
-  <w:abstractNum w:abstractNumId="2" w15:restartNumberingAfterBreak="0">
+  <w:abstractNum w:abstractNumId="3" w15:restartNumberingAfterBreak="0">
     <w:nsid w:val="377D7319"/>
     <w:multiLevelType w:val="multilevel"/>
     <w:tmpl w:val="C7686920"/>
@@ -9691,7 +10017,7 @@
       </w:pPr>
     </w:lvl>
   </w:abstractNum>
-  <w:abstractNum w:abstractNumId="3" w15:restartNumberingAfterBreak="0">
+  <w:abstractNum w:abstractNumId="4" w15:restartNumberingAfterBreak="0">
     <w:nsid w:val="46CA683D"/>
     <w:multiLevelType w:val="multilevel"/>
     <w:tmpl w:val="845AFFC4"/>
@@ -9804,7 +10130,7 @@
       </w:pPr>
     </w:lvl>
   </w:abstractNum>
-  <w:abstractNum w:abstractNumId="4" w15:restartNumberingAfterBreak="0">
+  <w:abstractNum w:abstractNumId="5" w15:restartNumberingAfterBreak="0">
     <w:nsid w:val="58335A13"/>
     <w:multiLevelType w:val="multilevel"/>
     <w:tmpl w:val="CA3E263A"/>
@@ -9953,7 +10279,7 @@
       </w:rPr>
     </w:lvl>
   </w:abstractNum>
-  <w:abstractNum w:abstractNumId="5" w15:restartNumberingAfterBreak="0">
+  <w:abstractNum w:abstractNumId="6" w15:restartNumberingAfterBreak="0">
     <w:nsid w:val="59026A77"/>
     <w:multiLevelType w:val="multilevel"/>
     <w:tmpl w:val="363041CA"/>
@@ -10102,7 +10428,7 @@
       </w:rPr>
     </w:lvl>
   </w:abstractNum>
-  <w:abstractNum w:abstractNumId="6" w15:restartNumberingAfterBreak="0">
+  <w:abstractNum w:abstractNumId="7" w15:restartNumberingAfterBreak="0">
     <w:nsid w:val="5A7A479C"/>
     <w:multiLevelType w:val="multilevel"/>
     <w:tmpl w:val="EBB646EA"/>
@@ -10251,7 +10577,7 @@
       </w:rPr>
     </w:lvl>
   </w:abstractNum>
-  <w:abstractNum w:abstractNumId="7" w15:restartNumberingAfterBreak="0">
+  <w:abstractNum w:abstractNumId="8" w15:restartNumberingAfterBreak="0">
     <w:nsid w:val="7008289E"/>
     <w:multiLevelType w:val="multilevel"/>
     <w:tmpl w:val="D624B4DE"/>
@@ -10364,7 +10690,7 @@
       </w:pPr>
     </w:lvl>
   </w:abstractNum>
-  <w:abstractNum w:abstractNumId="8" w15:restartNumberingAfterBreak="0">
+  <w:abstractNum w:abstractNumId="9" w15:restartNumberingAfterBreak="0">
     <w:nsid w:val="71675837"/>
     <w:multiLevelType w:val="multilevel"/>
     <w:tmpl w:val="216815B4"/>
@@ -10478,31 +10804,34 @@
     </w:lvl>
   </w:abstractNum>
   <w:num w:numId="1" w16cid:durableId="616956786">
+    <w:abstractNumId w:val="8"/>
+  </w:num>
+  <w:num w:numId="2" w16cid:durableId="1855538092">
+    <w:abstractNumId w:val="5"/>
+  </w:num>
+  <w:num w:numId="3" w16cid:durableId="26881522">
+    <w:abstractNumId w:val="9"/>
+  </w:num>
+  <w:num w:numId="4" w16cid:durableId="1973360662">
     <w:abstractNumId w:val="7"/>
   </w:num>
-  <w:num w:numId="2" w16cid:durableId="1855538092">
-    <w:abstractNumId w:val="4"/>
-  </w:num>
-  <w:num w:numId="3" w16cid:durableId="26881522">
-    <w:abstractNumId w:val="8"/>
-  </w:num>
-  <w:num w:numId="4" w16cid:durableId="1973360662">
-    <w:abstractNumId w:val="6"/>
-  </w:num>
   <w:num w:numId="5" w16cid:durableId="1755280246">
-    <w:abstractNumId w:val="1"/>
+    <w:abstractNumId w:val="2"/>
   </w:num>
   <w:num w:numId="6" w16cid:durableId="806050878">
-    <w:abstractNumId w:val="5"/>
+    <w:abstractNumId w:val="6"/>
   </w:num>
   <w:num w:numId="7" w16cid:durableId="1081483447">
     <w:abstractNumId w:val="0"/>
   </w:num>
   <w:num w:numId="8" w16cid:durableId="1734965881">
+    <w:abstractNumId w:val="4"/>
+  </w:num>
+  <w:num w:numId="9" w16cid:durableId="953054072">
     <w:abstractNumId w:val="3"/>
   </w:num>
-  <w:num w:numId="9" w16cid:durableId="953054072">
-    <w:abstractNumId w:val="2"/>
+  <w:num w:numId="10" w16cid:durableId="468278761">
+    <w:abstractNumId w:val="1"/>
   </w:num>
 </w:numbering>
 </file>
@@ -10935,7 +11264,6 @@
     <w:next w:val="Normal"/>
     <w:link w:val="Heading2Char"/>
     <w:uiPriority w:val="9"/>
-    <w:semiHidden/>
     <w:unhideWhenUsed/>
     <w:qFormat/>
     <w:rsid w:val="00431EFC"/>
@@ -11152,7 +11480,6 @@
     <w:basedOn w:val="DefaultParagraphFont"/>
     <w:link w:val="Heading2"/>
     <w:uiPriority w:val="9"/>
-    <w:semiHidden/>
     <w:rsid w:val="00431EFC"/>
     <w:rPr>
       <w:rFonts w:asciiTheme="majorHAnsi" w:eastAsiaTheme="majorEastAsia" w:hAnsiTheme="majorHAnsi" w:cstheme="majorBidi"/>

</xml_diff>